<commit_message>
Added tests automation using Github Actions
</commit_message>
<xml_diff>
--- a/Assignment_2_final/Building a Student Management System using Django.docx
+++ b/Assignment_2_final/Building a Student Management System using Django.docx
@@ -63,6 +63,26 @@
       <w:pPr>
         <w:rPr>
           <w:rFonts w:ascii="Times New Roman" w:hAnsi="Times New Roman" w:cs="Times New Roman"/>
+          <w:sz w:val="28"/>
+          <w:szCs w:val="28"/>
+        </w:rPr>
+      </w:pPr>
+      <w:hyperlink r:id="rId5" w:history="1">
+        <w:r>
+          <w:rPr>
+            <w:rStyle w:val="Hyperlink"/>
+            <w:rFonts w:ascii="Times New Roman" w:hAnsi="Times New Roman" w:cs="Times New Roman"/>
+            <w:sz w:val="28"/>
+            <w:szCs w:val="28"/>
+          </w:rPr>
+          <w:t>https://github.com/F-saiyed/Full_stack/tree/main/Assignment_2_final</w:t>
+        </w:r>
+      </w:hyperlink>
+    </w:p>
+    <w:p>
+      <w:pPr>
+        <w:rPr>
+          <w:rFonts w:ascii="Times New Roman" w:hAnsi="Times New Roman" w:cs="Times New Roman"/>
           <w:b/>
           <w:bCs/>
           <w:sz w:val="28"/>
@@ -163,24 +183,88 @@
           <w:sz w:val="24"/>
           <w:szCs w:val="24"/>
         </w:rPr>
-        <w:t>Created a new Django project called student_management and a new app called students for managing student-related functionality.</w:t>
-      </w:r>
-    </w:p>
-    <w:p>
-      <w:pPr>
-        <w:rPr>
-          <w:rFonts w:ascii="Times New Roman" w:hAnsi="Times New Roman" w:cs="Times New Roman"/>
-          <w:sz w:val="24"/>
-          <w:szCs w:val="24"/>
-        </w:rPr>
-      </w:pPr>
-      <w:r>
-        <w:rPr>
-          <w:rFonts w:ascii="Times New Roman" w:hAnsi="Times New Roman" w:cs="Times New Roman"/>
-          <w:sz w:val="24"/>
-          <w:szCs w:val="24"/>
-        </w:rPr>
-        <w:t>Virtual Environment: Set up a virtual environment using python -m venv env to manage dependencies, and installed Django using pip install django.</w:t>
+        <w:t xml:space="preserve">Created a new Django project called </w:t>
+      </w:r>
+      <w:proofErr w:type="spellStart"/>
+      <w:r>
+        <w:rPr>
+          <w:rFonts w:ascii="Times New Roman" w:hAnsi="Times New Roman" w:cs="Times New Roman"/>
+          <w:sz w:val="24"/>
+          <w:szCs w:val="24"/>
+        </w:rPr>
+        <w:t>student_</w:t>
+      </w:r>
+      <w:proofErr w:type="gramStart"/>
+      <w:r>
+        <w:rPr>
+          <w:rFonts w:ascii="Times New Roman" w:hAnsi="Times New Roman" w:cs="Times New Roman"/>
+          <w:sz w:val="24"/>
+          <w:szCs w:val="24"/>
+        </w:rPr>
+        <w:t>management</w:t>
+      </w:r>
+      <w:proofErr w:type="spellEnd"/>
+      <w:proofErr w:type="gramEnd"/>
+      <w:r>
+        <w:rPr>
+          <w:rFonts w:ascii="Times New Roman" w:hAnsi="Times New Roman" w:cs="Times New Roman"/>
+          <w:sz w:val="24"/>
+          <w:szCs w:val="24"/>
+        </w:rPr>
+        <w:t xml:space="preserve"> and a new app called students for managing student-related functionality.</w:t>
+      </w:r>
+    </w:p>
+    <w:p>
+      <w:pPr>
+        <w:rPr>
+          <w:rFonts w:ascii="Times New Roman" w:hAnsi="Times New Roman" w:cs="Times New Roman"/>
+          <w:sz w:val="24"/>
+          <w:szCs w:val="24"/>
+        </w:rPr>
+      </w:pPr>
+      <w:r>
+        <w:rPr>
+          <w:rFonts w:ascii="Times New Roman" w:hAnsi="Times New Roman" w:cs="Times New Roman"/>
+          <w:sz w:val="24"/>
+          <w:szCs w:val="24"/>
+        </w:rPr>
+        <w:t xml:space="preserve">Virtual Environment: Set up a virtual environment using python -m </w:t>
+      </w:r>
+      <w:proofErr w:type="spellStart"/>
+      <w:r>
+        <w:rPr>
+          <w:rFonts w:ascii="Times New Roman" w:hAnsi="Times New Roman" w:cs="Times New Roman"/>
+          <w:sz w:val="24"/>
+          <w:szCs w:val="24"/>
+        </w:rPr>
+        <w:t>venv</w:t>
+      </w:r>
+      <w:proofErr w:type="spellEnd"/>
+      <w:r>
+        <w:rPr>
+          <w:rFonts w:ascii="Times New Roman" w:hAnsi="Times New Roman" w:cs="Times New Roman"/>
+          <w:sz w:val="24"/>
+          <w:szCs w:val="24"/>
+        </w:rPr>
+        <w:t xml:space="preserve"> env to manage dependencies, and installed Django using pip install </w:t>
+      </w:r>
+      <w:proofErr w:type="spellStart"/>
+      <w:r>
+        <w:rPr>
+          <w:rFonts w:ascii="Times New Roman" w:hAnsi="Times New Roman" w:cs="Times New Roman"/>
+          <w:sz w:val="24"/>
+          <w:szCs w:val="24"/>
+        </w:rPr>
+        <w:t>django</w:t>
+      </w:r>
+      <w:proofErr w:type="spellEnd"/>
+      <w:r>
+        <w:rPr>
+          <w:rFonts w:ascii="Times New Roman" w:hAnsi="Times New Roman" w:cs="Times New Roman"/>
+          <w:sz w:val="24"/>
+          <w:szCs w:val="24"/>
+        </w:rPr>
+        <w:t>.</w:t>
       </w:r>
     </w:p>
     <w:p>
@@ -264,7 +348,79 @@
           <w:sz w:val="24"/>
           <w:szCs w:val="24"/>
         </w:rPr>
-        <w:t xml:space="preserve"> model in students/models.py with fields like first_name, last_name, email, date_of_birth, enrollment_date, and grade</w:t>
+        <w:t xml:space="preserve"> model in students/models.py with fields like </w:t>
+      </w:r>
+      <w:proofErr w:type="spellStart"/>
+      <w:r>
+        <w:rPr>
+          <w:rFonts w:ascii="Times New Roman" w:hAnsi="Times New Roman" w:cs="Times New Roman"/>
+          <w:sz w:val="24"/>
+          <w:szCs w:val="24"/>
+        </w:rPr>
+        <w:t>first_name</w:t>
+      </w:r>
+      <w:proofErr w:type="spellEnd"/>
+      <w:r>
+        <w:rPr>
+          <w:rFonts w:ascii="Times New Roman" w:hAnsi="Times New Roman" w:cs="Times New Roman"/>
+          <w:sz w:val="24"/>
+          <w:szCs w:val="24"/>
+        </w:rPr>
+        <w:t xml:space="preserve">, </w:t>
+      </w:r>
+      <w:proofErr w:type="spellStart"/>
+      <w:r>
+        <w:rPr>
+          <w:rFonts w:ascii="Times New Roman" w:hAnsi="Times New Roman" w:cs="Times New Roman"/>
+          <w:sz w:val="24"/>
+          <w:szCs w:val="24"/>
+        </w:rPr>
+        <w:t>last_name</w:t>
+      </w:r>
+      <w:proofErr w:type="spellEnd"/>
+      <w:r>
+        <w:rPr>
+          <w:rFonts w:ascii="Times New Roman" w:hAnsi="Times New Roman" w:cs="Times New Roman"/>
+          <w:sz w:val="24"/>
+          <w:szCs w:val="24"/>
+        </w:rPr>
+        <w:t xml:space="preserve">, email, </w:t>
+      </w:r>
+      <w:proofErr w:type="spellStart"/>
+      <w:r>
+        <w:rPr>
+          <w:rFonts w:ascii="Times New Roman" w:hAnsi="Times New Roman" w:cs="Times New Roman"/>
+          <w:sz w:val="24"/>
+          <w:szCs w:val="24"/>
+        </w:rPr>
+        <w:t>date_of_birth</w:t>
+      </w:r>
+      <w:proofErr w:type="spellEnd"/>
+      <w:r>
+        <w:rPr>
+          <w:rFonts w:ascii="Times New Roman" w:hAnsi="Times New Roman" w:cs="Times New Roman"/>
+          <w:sz w:val="24"/>
+          <w:szCs w:val="24"/>
+        </w:rPr>
+        <w:t xml:space="preserve">, </w:t>
+      </w:r>
+      <w:proofErr w:type="spellStart"/>
+      <w:r>
+        <w:rPr>
+          <w:rFonts w:ascii="Times New Roman" w:hAnsi="Times New Roman" w:cs="Times New Roman"/>
+          <w:sz w:val="24"/>
+          <w:szCs w:val="24"/>
+        </w:rPr>
+        <w:t>enrollment_date</w:t>
+      </w:r>
+      <w:proofErr w:type="spellEnd"/>
+      <w:r>
+        <w:rPr>
+          <w:rFonts w:ascii="Times New Roman" w:hAnsi="Times New Roman" w:cs="Times New Roman"/>
+          <w:sz w:val="24"/>
+          <w:szCs w:val="24"/>
+        </w:rPr>
+        <w:t>, and grade</w:t>
       </w:r>
       <w:r>
         <w:rPr>
@@ -314,7 +470,7 @@
                     <pic:cNvPicPr/>
                   </pic:nvPicPr>
                   <pic:blipFill>
-                    <a:blip r:embed="rId5"/>
+                    <a:blip r:embed="rId6"/>
                     <a:stretch>
                       <a:fillRect/>
                     </a:stretch>
@@ -366,7 +522,7 @@
                     <pic:cNvPicPr/>
                   </pic:nvPicPr>
                   <pic:blipFill>
-                    <a:blip r:embed="rId6"/>
+                    <a:blip r:embed="rId7"/>
                     <a:stretch>
                       <a:fillRect/>
                     </a:stretch>
@@ -391,24 +547,6 @@
       <w:pPr>
         <w:rPr>
           <w:rFonts w:ascii="Times New Roman" w:hAnsi="Times New Roman" w:cs="Times New Roman"/>
-          <w:sz w:val="24"/>
-          <w:szCs w:val="24"/>
-        </w:rPr>
-      </w:pPr>
-    </w:p>
-    <w:p>
-      <w:pPr>
-        <w:rPr>
-          <w:rFonts w:ascii="Times New Roman" w:hAnsi="Times New Roman" w:cs="Times New Roman"/>
-          <w:sz w:val="24"/>
-          <w:szCs w:val="24"/>
-        </w:rPr>
-      </w:pPr>
-    </w:p>
-    <w:p>
-      <w:pPr>
-        <w:rPr>
-          <w:rFonts w:ascii="Times New Roman" w:hAnsi="Times New Roman" w:cs="Times New Roman"/>
           <w:b/>
           <w:bCs/>
           <w:sz w:val="28"/>
@@ -470,8 +608,71 @@
           <w:sz w:val="24"/>
           <w:szCs w:val="24"/>
         </w:rPr>
-        <w:t>Registered the Student model in students/admin.py to make it manageable via Django’s admin interface. Customized the list display to show first_name, last_name, and enrollment_date.</w:t>
-      </w:r>
+        <w:t xml:space="preserve">Registered the Student model in students/admin.py to make it manageable via Django’s admin interface. Customized the list display to show </w:t>
+      </w:r>
+      <w:proofErr w:type="spellStart"/>
+      <w:r>
+        <w:rPr>
+          <w:rFonts w:ascii="Times New Roman" w:hAnsi="Times New Roman" w:cs="Times New Roman"/>
+          <w:sz w:val="24"/>
+          <w:szCs w:val="24"/>
+        </w:rPr>
+        <w:t>first_name</w:t>
+      </w:r>
+      <w:proofErr w:type="spellEnd"/>
+      <w:r>
+        <w:rPr>
+          <w:rFonts w:ascii="Times New Roman" w:hAnsi="Times New Roman" w:cs="Times New Roman"/>
+          <w:sz w:val="24"/>
+          <w:szCs w:val="24"/>
+        </w:rPr>
+        <w:t xml:space="preserve">, </w:t>
+      </w:r>
+      <w:proofErr w:type="spellStart"/>
+      <w:r>
+        <w:rPr>
+          <w:rFonts w:ascii="Times New Roman" w:hAnsi="Times New Roman" w:cs="Times New Roman"/>
+          <w:sz w:val="24"/>
+          <w:szCs w:val="24"/>
+        </w:rPr>
+        <w:t>last_name</w:t>
+      </w:r>
+      <w:proofErr w:type="spellEnd"/>
+      <w:r>
+        <w:rPr>
+          <w:rFonts w:ascii="Times New Roman" w:hAnsi="Times New Roman" w:cs="Times New Roman"/>
+          <w:sz w:val="24"/>
+          <w:szCs w:val="24"/>
+        </w:rPr>
+        <w:t xml:space="preserve">, and </w:t>
+      </w:r>
+      <w:proofErr w:type="spellStart"/>
+      <w:r>
+        <w:rPr>
+          <w:rFonts w:ascii="Times New Roman" w:hAnsi="Times New Roman" w:cs="Times New Roman"/>
+          <w:sz w:val="24"/>
+          <w:szCs w:val="24"/>
+        </w:rPr>
+        <w:t>enrollment_date</w:t>
+      </w:r>
+      <w:proofErr w:type="spellEnd"/>
+      <w:r>
+        <w:rPr>
+          <w:rFonts w:ascii="Times New Roman" w:hAnsi="Times New Roman" w:cs="Times New Roman"/>
+          <w:sz w:val="24"/>
+          <w:szCs w:val="24"/>
+        </w:rPr>
+        <w:t>.</w:t>
+      </w:r>
+    </w:p>
+    <w:p>
+      <w:pPr>
+        <w:rPr>
+          <w:rFonts w:ascii="Times New Roman" w:hAnsi="Times New Roman" w:cs="Times New Roman"/>
+          <w:sz w:val="24"/>
+          <w:szCs w:val="24"/>
+        </w:rPr>
+      </w:pPr>
     </w:p>
     <w:p>
       <w:pPr>
@@ -503,7 +704,7 @@
                     <pic:cNvPicPr/>
                   </pic:nvPicPr>
                   <pic:blipFill>
-                    <a:blip r:embed="rId7"/>
+                    <a:blip r:embed="rId8"/>
                     <a:stretch>
                       <a:fillRect/>
                     </a:stretch>
@@ -656,7 +857,7 @@
                     <pic:cNvPicPr/>
                   </pic:nvPicPr>
                   <pic:blipFill>
-                    <a:blip r:embed="rId8"/>
+                    <a:blip r:embed="rId9"/>
                     <a:stretch>
                       <a:fillRect/>
                     </a:stretch>
@@ -708,13 +909,74 @@
           <w:szCs w:val="24"/>
         </w:rPr>
       </w:pPr>
-      <w:r>
-        <w:rPr>
-          <w:rFonts w:ascii="Times New Roman" w:hAnsi="Times New Roman" w:cs="Times New Roman"/>
-          <w:sz w:val="24"/>
-          <w:szCs w:val="24"/>
-        </w:rPr>
-        <w:t>student_list to display a list of students with pagination.</w:t>
+      <w:proofErr w:type="spellStart"/>
+      <w:r>
+        <w:rPr>
+          <w:rFonts w:ascii="Times New Roman" w:hAnsi="Times New Roman" w:cs="Times New Roman"/>
+          <w:sz w:val="24"/>
+          <w:szCs w:val="24"/>
+        </w:rPr>
+        <w:t>student_list</w:t>
+      </w:r>
+      <w:proofErr w:type="spellEnd"/>
+      <w:r>
+        <w:rPr>
+          <w:rFonts w:ascii="Times New Roman" w:hAnsi="Times New Roman" w:cs="Times New Roman"/>
+          <w:sz w:val="24"/>
+          <w:szCs w:val="24"/>
+        </w:rPr>
+        <w:t xml:space="preserve"> to display a list of students with pagination.</w:t>
+      </w:r>
+    </w:p>
+    <w:p>
+      <w:pPr>
+        <w:rPr>
+          <w:rFonts w:ascii="Times New Roman" w:hAnsi="Times New Roman" w:cs="Times New Roman"/>
+          <w:sz w:val="24"/>
+          <w:szCs w:val="24"/>
+        </w:rPr>
+      </w:pPr>
+      <w:r>
+        <w:rPr>
+          <w:rFonts w:ascii="Times New Roman" w:hAnsi="Times New Roman" w:cs="Times New Roman"/>
+          <w:sz w:val="24"/>
+          <w:szCs w:val="24"/>
+        </w:rPr>
+        <w:drawing>
+          <wp:inline distT="0" distB="0" distL="0" distR="0" wp14:anchorId="4786D8C5" wp14:editId="11CCACDD">
+            <wp:extent cx="5943600" cy="2271395"/>
+            <wp:effectExtent l="0" t="0" r="0" b="0"/>
+            <wp:docPr id="1350831508" name="Picture 1" descr="A screenshot of a computer&#10;&#10;Description automatically generated"/>
+            <wp:cNvGraphicFramePr>
+              <a:graphicFrameLocks xmlns:a="http://schemas.openxmlformats.org/drawingml/2006/main" noChangeAspect="1"/>
+            </wp:cNvGraphicFramePr>
+            <a:graphic xmlns:a="http://schemas.openxmlformats.org/drawingml/2006/main">
+              <a:graphicData uri="http://schemas.openxmlformats.org/drawingml/2006/picture">
+                <pic:pic xmlns:pic="http://schemas.openxmlformats.org/drawingml/2006/picture">
+                  <pic:nvPicPr>
+                    <pic:cNvPr id="1350831508" name="Picture 1" descr="A screenshot of a computer&#10;&#10;Description automatically generated"/>
+                    <pic:cNvPicPr/>
+                  </pic:nvPicPr>
+                  <pic:blipFill>
+                    <a:blip r:embed="rId10"/>
+                    <a:stretch>
+                      <a:fillRect/>
+                    </a:stretch>
+                  </pic:blipFill>
+                  <pic:spPr>
+                    <a:xfrm>
+                      <a:off x="0" y="0"/>
+                      <a:ext cx="5943600" cy="2271395"/>
+                    </a:xfrm>
+                    <a:prstGeom prst="rect">
+                      <a:avLst/>
+                    </a:prstGeom>
+                  </pic:spPr>
+                </pic:pic>
+              </a:graphicData>
+            </a:graphic>
+          </wp:inline>
+        </w:drawing>
       </w:r>
     </w:p>
     <w:p>
@@ -729,13 +991,23 @@
           <w:szCs w:val="24"/>
         </w:rPr>
       </w:pPr>
-      <w:r>
-        <w:rPr>
-          <w:rFonts w:ascii="Times New Roman" w:hAnsi="Times New Roman" w:cs="Times New Roman"/>
-          <w:sz w:val="24"/>
-          <w:szCs w:val="24"/>
-        </w:rPr>
-        <w:t>student_detail to show individual student details.</w:t>
+      <w:proofErr w:type="spellStart"/>
+      <w:r>
+        <w:rPr>
+          <w:rFonts w:ascii="Times New Roman" w:hAnsi="Times New Roman" w:cs="Times New Roman"/>
+          <w:sz w:val="24"/>
+          <w:szCs w:val="24"/>
+        </w:rPr>
+        <w:t>student_detail</w:t>
+      </w:r>
+      <w:proofErr w:type="spellEnd"/>
+      <w:r>
+        <w:rPr>
+          <w:rFonts w:ascii="Times New Roman" w:hAnsi="Times New Roman" w:cs="Times New Roman"/>
+          <w:sz w:val="24"/>
+          <w:szCs w:val="24"/>
+        </w:rPr>
+        <w:t xml:space="preserve"> to show individual student details.</w:t>
       </w:r>
     </w:p>
     <w:p>
@@ -750,13 +1022,41 @@
           <w:szCs w:val="24"/>
         </w:rPr>
       </w:pPr>
-      <w:r>
-        <w:rPr>
-          <w:rFonts w:ascii="Times New Roman" w:hAnsi="Times New Roman" w:cs="Times New Roman"/>
-          <w:sz w:val="24"/>
-          <w:szCs w:val="24"/>
-        </w:rPr>
-        <w:t>add_student and edit_student views for adding and updating student information.</w:t>
+      <w:proofErr w:type="spellStart"/>
+      <w:r>
+        <w:rPr>
+          <w:rFonts w:ascii="Times New Roman" w:hAnsi="Times New Roman" w:cs="Times New Roman"/>
+          <w:sz w:val="24"/>
+          <w:szCs w:val="24"/>
+        </w:rPr>
+        <w:t>add_student</w:t>
+      </w:r>
+      <w:proofErr w:type="spellEnd"/>
+      <w:r>
+        <w:rPr>
+          <w:rFonts w:ascii="Times New Roman" w:hAnsi="Times New Roman" w:cs="Times New Roman"/>
+          <w:sz w:val="24"/>
+          <w:szCs w:val="24"/>
+        </w:rPr>
+        <w:t xml:space="preserve"> and </w:t>
+      </w:r>
+      <w:proofErr w:type="spellStart"/>
+      <w:r>
+        <w:rPr>
+          <w:rFonts w:ascii="Times New Roman" w:hAnsi="Times New Roman" w:cs="Times New Roman"/>
+          <w:sz w:val="24"/>
+          <w:szCs w:val="24"/>
+        </w:rPr>
+        <w:t>edit_student</w:t>
+      </w:r>
+      <w:proofErr w:type="spellEnd"/>
+      <w:r>
+        <w:rPr>
+          <w:rFonts w:ascii="Times New Roman" w:hAnsi="Times New Roman" w:cs="Times New Roman"/>
+          <w:sz w:val="24"/>
+          <w:szCs w:val="24"/>
+        </w:rPr>
+        <w:t xml:space="preserve"> views for adding and updating student information.</w:t>
       </w:r>
     </w:p>
     <w:p>
@@ -789,7 +1089,7 @@
                     <pic:cNvPicPr/>
                   </pic:nvPicPr>
                   <pic:blipFill>
-                    <a:blip r:embed="rId9"/>
+                    <a:blip r:embed="rId11"/>
                     <a:stretch>
                       <a:fillRect/>
                     </a:stretch>
@@ -824,6 +1124,7 @@
           <w:sz w:val="24"/>
           <w:szCs w:val="24"/>
         </w:rPr>
+        <w:lastRenderedPageBreak/>
         <w:t>Implemented a view to display detailed information about each student. This view also includes a link to edit the student’s information.</w:t>
       </w:r>
     </w:p>
@@ -857,7 +1158,7 @@
                     <pic:cNvPicPr/>
                   </pic:nvPicPr>
                   <pic:blipFill>
-                    <a:blip r:embed="rId10"/>
+                    <a:blip r:embed="rId12"/>
                     <a:stretch>
                       <a:fillRect/>
                     </a:stretch>
@@ -979,7 +1280,6 @@
           <w:sz w:val="24"/>
           <w:szCs w:val="24"/>
         </w:rPr>
-        <w:lastRenderedPageBreak/>
         <w:drawing>
           <wp:inline distT="0" distB="0" distL="0" distR="0" wp14:anchorId="14A41B7E" wp14:editId="4B9266B6">
             <wp:extent cx="5943600" cy="1094105"/>
@@ -996,7 +1296,7 @@
                     <pic:cNvPicPr/>
                   </pic:nvPicPr>
                   <pic:blipFill>
-                    <a:blip r:embed="rId11"/>
+                    <a:blip r:embed="rId13"/>
                     <a:stretch>
                       <a:fillRect/>
                     </a:stretch>
@@ -1151,7 +1451,7 @@
                     <pic:cNvPicPr/>
                   </pic:nvPicPr>
                   <pic:blipFill>
-                    <a:blip r:embed="rId12"/>
+                    <a:blip r:embed="rId14"/>
                     <a:stretch>
                       <a:fillRect/>
                     </a:stretch>
@@ -1187,6 +1487,7 @@
           <w:sz w:val="24"/>
           <w:szCs w:val="24"/>
         </w:rPr>
+        <w:lastRenderedPageBreak/>
         <w:drawing>
           <wp:inline distT="0" distB="0" distL="0" distR="0" wp14:anchorId="0C1D345D" wp14:editId="47253D0E">
             <wp:extent cx="4845299" cy="3492679"/>
@@ -1203,7 +1504,7 @@
                     <pic:cNvPicPr/>
                   </pic:nvPicPr>
                   <pic:blipFill>
-                    <a:blip r:embed="rId13"/>
+                    <a:blip r:embed="rId15"/>
                     <a:stretch>
                       <a:fillRect/>
                     </a:stretch>
@@ -1342,7 +1643,7 @@
                     <pic:cNvPicPr/>
                   </pic:nvPicPr>
                   <pic:blipFill>
-                    <a:blip r:embed="rId14"/>
+                    <a:blip r:embed="rId16"/>
                     <a:stretch>
                       <a:fillRect/>
                     </a:stretch>
@@ -1402,7 +1703,7 @@
                     <pic:cNvPicPr/>
                   </pic:nvPicPr>
                   <pic:blipFill>
-                    <a:blip r:embed="rId15"/>
+                    <a:blip r:embed="rId17"/>
                     <a:stretch>
                       <a:fillRect/>
                     </a:stretch>
@@ -1433,14 +1734,26 @@
           <w:szCs w:val="28"/>
         </w:rPr>
       </w:pPr>
-      <w:r>
-        <w:rPr>
-          <w:rFonts w:ascii="Times New Roman" w:hAnsi="Times New Roman" w:cs="Times New Roman"/>
-          <w:b/>
-          <w:bCs/>
-          <w:sz w:val="28"/>
-          <w:szCs w:val="28"/>
-        </w:rPr>
+    </w:p>
+    <w:p>
+      <w:pPr>
+        <w:rPr>
+          <w:rFonts w:ascii="Times New Roman" w:hAnsi="Times New Roman" w:cs="Times New Roman"/>
+          <w:b/>
+          <w:bCs/>
+          <w:sz w:val="28"/>
+          <w:szCs w:val="28"/>
+        </w:rPr>
+      </w:pPr>
+      <w:r>
+        <w:rPr>
+          <w:rFonts w:ascii="Times New Roman" w:hAnsi="Times New Roman" w:cs="Times New Roman"/>
+          <w:b/>
+          <w:bCs/>
+          <w:sz w:val="28"/>
+          <w:szCs w:val="28"/>
+        </w:rPr>
+        <w:lastRenderedPageBreak/>
         <w:t xml:space="preserve">STEP </w:t>
       </w:r>
       <w:r>
@@ -1520,7 +1833,7 @@
                     <pic:cNvPicPr/>
                   </pic:nvPicPr>
                   <pic:blipFill>
-                    <a:blip r:embed="rId16"/>
+                    <a:blip r:embed="rId18"/>
                     <a:stretch>
                       <a:fillRect/>
                     </a:stretch>
@@ -1657,7 +1970,6 @@
           <w:sz w:val="28"/>
           <w:szCs w:val="28"/>
         </w:rPr>
-        <w:lastRenderedPageBreak/>
         <w:drawing>
           <wp:inline distT="0" distB="0" distL="0" distR="0" wp14:anchorId="12D1C1B9" wp14:editId="42A5D785">
             <wp:extent cx="5943600" cy="1258570"/>
@@ -1674,7 +1986,7 @@
                     <pic:cNvPicPr/>
                   </pic:nvPicPr>
                   <pic:blipFill>
-                    <a:blip r:embed="rId17"/>
+                    <a:blip r:embed="rId19"/>
                     <a:stretch>
                       <a:fillRect/>
                     </a:stretch>
@@ -1705,14 +2017,81 @@
           <w:szCs w:val="28"/>
         </w:rPr>
       </w:pPr>
-      <w:r>
-        <w:rPr>
-          <w:rFonts w:ascii="Times New Roman" w:hAnsi="Times New Roman" w:cs="Times New Roman"/>
-          <w:b/>
-          <w:bCs/>
-          <w:sz w:val="28"/>
-          <w:szCs w:val="28"/>
-        </w:rPr>
+    </w:p>
+    <w:p>
+      <w:pPr>
+        <w:rPr>
+          <w:rFonts w:ascii="Times New Roman" w:hAnsi="Times New Roman" w:cs="Times New Roman"/>
+          <w:b/>
+          <w:bCs/>
+          <w:sz w:val="28"/>
+          <w:szCs w:val="28"/>
+        </w:rPr>
+      </w:pPr>
+      <w:r>
+        <w:rPr>
+          <w:rFonts w:ascii="Times New Roman" w:hAnsi="Times New Roman" w:cs="Times New Roman"/>
+          <w:b/>
+          <w:bCs/>
+          <w:sz w:val="28"/>
+          <w:szCs w:val="28"/>
+        </w:rPr>
+        <w:drawing>
+          <wp:inline distT="0" distB="0" distL="0" distR="0" wp14:anchorId="3BC8F91E" wp14:editId="0C7B0C5A">
+            <wp:extent cx="5943600" cy="1326515"/>
+            <wp:effectExtent l="0" t="0" r="0" b="6985"/>
+            <wp:docPr id="396693404" name="Picture 1" descr="A screenshot of a computer&#10;&#10;Description automatically generated"/>
+            <wp:cNvGraphicFramePr>
+              <a:graphicFrameLocks xmlns:a="http://schemas.openxmlformats.org/drawingml/2006/main" noChangeAspect="1"/>
+            </wp:cNvGraphicFramePr>
+            <a:graphic xmlns:a="http://schemas.openxmlformats.org/drawingml/2006/main">
+              <a:graphicData uri="http://schemas.openxmlformats.org/drawingml/2006/picture">
+                <pic:pic xmlns:pic="http://schemas.openxmlformats.org/drawingml/2006/picture">
+                  <pic:nvPicPr>
+                    <pic:cNvPr id="396693404" name="Picture 1" descr="A screenshot of a computer&#10;&#10;Description automatically generated"/>
+                    <pic:cNvPicPr/>
+                  </pic:nvPicPr>
+                  <pic:blipFill>
+                    <a:blip r:embed="rId20"/>
+                    <a:stretch>
+                      <a:fillRect/>
+                    </a:stretch>
+                  </pic:blipFill>
+                  <pic:spPr>
+                    <a:xfrm>
+                      <a:off x="0" y="0"/>
+                      <a:ext cx="5943600" cy="1326515"/>
+                    </a:xfrm>
+                    <a:prstGeom prst="rect">
+                      <a:avLst/>
+                    </a:prstGeom>
+                  </pic:spPr>
+                </pic:pic>
+              </a:graphicData>
+            </a:graphic>
+          </wp:inline>
+        </w:drawing>
+      </w:r>
+    </w:p>
+    <w:p>
+      <w:pPr>
+        <w:rPr>
+          <w:rFonts w:ascii="Times New Roman" w:hAnsi="Times New Roman" w:cs="Times New Roman"/>
+          <w:b/>
+          <w:bCs/>
+          <w:sz w:val="28"/>
+          <w:szCs w:val="28"/>
+        </w:rPr>
+      </w:pPr>
+      <w:r>
+        <w:rPr>
+          <w:rFonts w:ascii="Times New Roman" w:hAnsi="Times New Roman" w:cs="Times New Roman"/>
+          <w:b/>
+          <w:bCs/>
+          <w:sz w:val="28"/>
+          <w:szCs w:val="28"/>
+        </w:rPr>
+        <w:lastRenderedPageBreak/>
         <w:drawing>
           <wp:inline distT="0" distB="0" distL="0" distR="0" wp14:anchorId="38F6C7AA" wp14:editId="2ED0FB8D">
             <wp:extent cx="5238750" cy="5346700"/>
@@ -1729,7 +2108,7 @@
                     <pic:cNvPicPr/>
                   </pic:nvPicPr>
                   <pic:blipFill>
-                    <a:blip r:embed="rId18"/>
+                    <a:blip r:embed="rId21"/>
                     <a:stretch>
                       <a:fillRect/>
                     </a:stretch>
@@ -1760,70 +2139,25 @@
           <w:szCs w:val="28"/>
         </w:rPr>
       </w:pPr>
-      <w:r>
-        <w:rPr>
-          <w:rFonts w:ascii="Times New Roman" w:hAnsi="Times New Roman" w:cs="Times New Roman"/>
-          <w:b/>
-          <w:bCs/>
-          <w:sz w:val="28"/>
-          <w:szCs w:val="28"/>
-        </w:rPr>
-        <w:drawing>
-          <wp:inline distT="0" distB="0" distL="0" distR="0" wp14:anchorId="0B27D752" wp14:editId="480DFD78">
-            <wp:extent cx="5943600" cy="1326515"/>
-            <wp:effectExtent l="0" t="0" r="0" b="6985"/>
-            <wp:docPr id="396693404" name="Picture 1" descr="A screenshot of a computer&#10;&#10;Description automatically generated"/>
-            <wp:cNvGraphicFramePr>
-              <a:graphicFrameLocks xmlns:a="http://schemas.openxmlformats.org/drawingml/2006/main" noChangeAspect="1"/>
-            </wp:cNvGraphicFramePr>
-            <a:graphic xmlns:a="http://schemas.openxmlformats.org/drawingml/2006/main">
-              <a:graphicData uri="http://schemas.openxmlformats.org/drawingml/2006/picture">
-                <pic:pic xmlns:pic="http://schemas.openxmlformats.org/drawingml/2006/picture">
-                  <pic:nvPicPr>
-                    <pic:cNvPr id="396693404" name="Picture 1" descr="A screenshot of a computer&#10;&#10;Description automatically generated"/>
-                    <pic:cNvPicPr/>
-                  </pic:nvPicPr>
-                  <pic:blipFill>
-                    <a:blip r:embed="rId19"/>
-                    <a:stretch>
-                      <a:fillRect/>
-                    </a:stretch>
-                  </pic:blipFill>
-                  <pic:spPr>
-                    <a:xfrm>
-                      <a:off x="0" y="0"/>
-                      <a:ext cx="5943600" cy="1326515"/>
-                    </a:xfrm>
-                    <a:prstGeom prst="rect">
-                      <a:avLst/>
-                    </a:prstGeom>
-                  </pic:spPr>
-                </pic:pic>
-              </a:graphicData>
-            </a:graphic>
-          </wp:inline>
-        </w:drawing>
-      </w:r>
-    </w:p>
-    <w:p>
-      <w:pPr>
-        <w:rPr>
-          <w:rFonts w:ascii="Times New Roman" w:hAnsi="Times New Roman" w:cs="Times New Roman"/>
-          <w:b/>
-          <w:bCs/>
-          <w:sz w:val="28"/>
-          <w:szCs w:val="28"/>
-        </w:rPr>
-      </w:pPr>
-      <w:r>
-        <w:rPr>
-          <w:rFonts w:ascii="Times New Roman" w:hAnsi="Times New Roman" w:cs="Times New Roman"/>
-          <w:b/>
-          <w:bCs/>
-          <w:sz w:val="28"/>
-          <w:szCs w:val="28"/>
-        </w:rPr>
-        <w:lastRenderedPageBreak/>
+    </w:p>
+    <w:p>
+      <w:pPr>
+        <w:rPr>
+          <w:rFonts w:ascii="Times New Roman" w:hAnsi="Times New Roman" w:cs="Times New Roman"/>
+          <w:b/>
+          <w:bCs/>
+          <w:sz w:val="28"/>
+          <w:szCs w:val="28"/>
+        </w:rPr>
+      </w:pPr>
+      <w:r>
+        <w:rPr>
+          <w:rFonts w:ascii="Times New Roman" w:hAnsi="Times New Roman" w:cs="Times New Roman"/>
+          <w:b/>
+          <w:bCs/>
+          <w:sz w:val="28"/>
+          <w:szCs w:val="28"/>
+        </w:rPr>
         <w:t>Challenges Encountered:</w:t>
       </w:r>
     </w:p>
@@ -1919,6 +2253,7 @@
           <w:lang w:eastAsia="en-CA"/>
           <w14:ligatures w14:val="none"/>
         </w:rPr>
+        <w:lastRenderedPageBreak/>
         <w:t>Form Validation: It was difficult to make sure the form handled validation issues correctly, such as missing required fields, invalid grades (beyond 1 to 12), or invalid email formats. Incorrect data could still be put into the system if it is not handled properly.</w:t>
       </w:r>
       <w:r>
@@ -3297,6 +3632,29 @@
       <w:spacing w:val="5"/>
     </w:rPr>
   </w:style>
+  <w:style w:type="character" w:styleId="Hyperlink">
+    <w:name w:val="Hyperlink"/>
+    <w:basedOn w:val="DefaultParagraphFont"/>
+    <w:uiPriority w:val="99"/>
+    <w:unhideWhenUsed/>
+    <w:rsid w:val="00E93875"/>
+    <w:rPr>
+      <w:color w:val="467886" w:themeColor="hyperlink"/>
+      <w:u w:val="single"/>
+    </w:rPr>
+  </w:style>
+  <w:style w:type="character" w:styleId="UnresolvedMention">
+    <w:name w:val="Unresolved Mention"/>
+    <w:basedOn w:val="DefaultParagraphFont"/>
+    <w:uiPriority w:val="99"/>
+    <w:semiHidden/>
+    <w:unhideWhenUsed/>
+    <w:rsid w:val="00E93875"/>
+    <w:rPr>
+      <w:color w:val="605E5C"/>
+      <w:shd w:val="clear" w:color="auto" w:fill="E1DFDD"/>
+    </w:rPr>
+  </w:style>
 </w:styles>
 </file>
 

</xml_diff>